<commit_message>
Add value Total with calculation
</commit_message>
<xml_diff>
--- a/3 GERO - Create GUI - copia/Report_Generator/model.docx
+++ b/3 GERO - Create GUI - copia/Report_Generator/model.docx
@@ -49,21 +49,12 @@
           <w:lang w:val="en-US"/>
         </w:rPr>
       </w:pPr>
-      <w:proofErr w:type="spellStart"/>
-      <w:r>
-        <w:rPr>
-          <w:b/>
-          <w:lang w:val="en-US"/>
-        </w:rPr>
-        <w:t>Alumno</w:t>
-      </w:r>
-      <w:proofErr w:type="spellEnd"/>
-      <w:r>
-        <w:rPr>
-          <w:b/>
-          <w:lang w:val="en-US"/>
-        </w:rPr>
-        <w:t xml:space="preserve">:  </w:t>
+      <w:r>
+        <w:rPr>
+          <w:b/>
+          <w:lang w:val="en-US"/>
+        </w:rPr>
+        <w:t xml:space="preserve">Alumno:  </w:t>
       </w:r>
       <w:r>
         <w:rPr>
@@ -101,21 +92,12 @@
           <w:lang w:val="en-GB"/>
         </w:rPr>
       </w:pPr>
-      <w:proofErr w:type="spellStart"/>
       <w:r>
         <w:rPr>
           <w:b/>
           <w:lang w:val="en-GB"/>
         </w:rPr>
-        <w:t>Nivel</w:t>
-      </w:r>
-      <w:proofErr w:type="spellEnd"/>
-      <w:r>
-        <w:rPr>
-          <w:b/>
-          <w:lang w:val="en-GB"/>
-        </w:rPr>
-        <w:t xml:space="preserve">: </w:t>
+        <w:t xml:space="preserve">Nivel: </w:t>
       </w:r>
       <w:r>
         <w:rPr>
@@ -146,21 +128,12 @@
           <w:lang w:val="en-GB"/>
         </w:rPr>
       </w:pPr>
-      <w:proofErr w:type="spellStart"/>
       <w:r>
         <w:rPr>
           <w:b/>
           <w:lang w:val="en-GB"/>
         </w:rPr>
-        <w:t>Profesor</w:t>
-      </w:r>
-      <w:proofErr w:type="spellEnd"/>
-      <w:r>
-        <w:rPr>
-          <w:b/>
-          <w:lang w:val="en-GB"/>
-        </w:rPr>
-        <w:t xml:space="preserve">: </w:t>
+        <w:t xml:space="preserve">Profesor: </w:t>
       </w:r>
       <w:r>
         <w:rPr>
@@ -191,21 +164,12 @@
           <w:lang w:val="en-US"/>
         </w:rPr>
       </w:pPr>
-      <w:proofErr w:type="spellStart"/>
-      <w:r>
-        <w:rPr>
-          <w:b/>
-          <w:lang w:val="en-US"/>
-        </w:rPr>
-        <w:t>Periodo</w:t>
-      </w:r>
-      <w:proofErr w:type="spellEnd"/>
-      <w:r>
-        <w:rPr>
-          <w:b/>
-          <w:lang w:val="en-US"/>
-        </w:rPr>
-        <w:t>: {{</w:t>
+      <w:r>
+        <w:rPr>
+          <w:b/>
+          <w:lang w:val="en-US"/>
+        </w:rPr>
+        <w:t>Periodo: {{</w:t>
       </w:r>
       <w:r>
         <w:rPr>
@@ -483,21 +447,7 @@
           <w:b/>
           <w:bCs/>
         </w:rPr>
-        <w:t>_{{</w:t>
-      </w:r>
-      <w:r>
-        <w:rPr>
-          <w:b/>
-          <w:bCs/>
-        </w:rPr>
-        <w:t>APRENDIZAJE</w:t>
-      </w:r>
-      <w:r>
-        <w:rPr>
-          <w:b/>
-          <w:bCs/>
-        </w:rPr>
-        <w:t>}}</w:t>
+        <w:t>_{{APRENDIZAJE}}</w:t>
       </w:r>
       <w:r>
         <w:rPr>
@@ -569,21 +519,7 @@
           <w:b/>
           <w:bCs/>
         </w:rPr>
-        <w:t>_{{</w:t>
-      </w:r>
-      <w:r>
-        <w:rPr>
-          <w:b/>
-          <w:bCs/>
-        </w:rPr>
-        <w:t>PARTICIPACION</w:t>
-      </w:r>
-      <w:r>
-        <w:rPr>
-          <w:b/>
-          <w:bCs/>
-        </w:rPr>
-        <w:t>}}</w:t>
+        <w:t>_{{PARTICIPACION}}</w:t>
       </w:r>
       <w:r>
         <w:rPr>
@@ -649,21 +585,7 @@
           <w:b/>
           <w:bCs/>
         </w:rPr>
-        <w:t>_{{</w:t>
-      </w:r>
-      <w:r>
-        <w:rPr>
-          <w:b/>
-          <w:bCs/>
-        </w:rPr>
-        <w:t>COMPORTAMIENTO</w:t>
-      </w:r>
-      <w:r>
-        <w:rPr>
-          <w:b/>
-          <w:bCs/>
-        </w:rPr>
-        <w:t>}}</w:t>
+        <w:t>_{{COMPORTAMIENTO}}</w:t>
       </w:r>
       <w:r>
         <w:rPr>
@@ -735,21 +657,7 @@
           <w:b/>
           <w:bCs/>
         </w:rPr>
-        <w:t>_{{</w:t>
-      </w:r>
-      <w:r>
-        <w:rPr>
-          <w:b/>
-          <w:bCs/>
-        </w:rPr>
-        <w:t>PROGRESO</w:t>
-      </w:r>
-      <w:r>
-        <w:rPr>
-          <w:b/>
-          <w:bCs/>
-        </w:rPr>
-        <w:t>}}</w:t>
+        <w:t>_{{PROGRESO}}</w:t>
       </w:r>
       <w:r>
         <w:rPr>
@@ -799,16 +707,15 @@
           <w:bCs/>
           <w:u w:val="single"/>
         </w:rPr>
-        <w:t>{{</w:t>
-      </w:r>
-      <w:proofErr w:type="gramStart"/>
+        <w:t>{{PRUEBA</w:t>
+      </w:r>
       <w:r>
         <w:rPr>
           <w:b/>
           <w:bCs/>
           <w:u w:val="single"/>
         </w:rPr>
-        <w:t>PRUEBA</w:t>
+        <w:t xml:space="preserve"> </w:t>
       </w:r>
       <w:r>
         <w:rPr>
@@ -816,32 +723,7 @@
           <w:bCs/>
           <w:u w:val="single"/>
         </w:rPr>
-        <w:t xml:space="preserve"> </w:t>
-      </w:r>
-      <w:r>
-        <w:rPr>
-          <w:b/>
-          <w:bCs/>
-          <w:u w:val="single"/>
-        </w:rPr>
-        <w:t>}</w:t>
-      </w:r>
-      <w:proofErr w:type="gramEnd"/>
-      <w:r>
-        <w:rPr>
-          <w:b/>
-          <w:bCs/>
-          <w:u w:val="single"/>
-        </w:rPr>
-        <w:t>}</w:t>
-      </w:r>
-      <w:r>
-        <w:rPr>
-          <w:b/>
-          <w:bCs/>
-          <w:u w:val="single"/>
-        </w:rPr>
-        <w:t xml:space="preserve"> </w:t>
+        <w:t xml:space="preserve">}} </w:t>
       </w:r>
       <w:r>
         <w:rPr>
@@ -892,7 +774,6 @@
           <w:szCs w:val="20"/>
         </w:rPr>
       </w:pPr>
-      <w:proofErr w:type="gramStart"/>
       <w:r>
         <w:rPr>
           <w:bCs/>
@@ -900,17 +781,7 @@
           <w:sz w:val="20"/>
           <w:szCs w:val="20"/>
         </w:rPr>
-        <w:t>si</w:t>
-      </w:r>
-      <w:proofErr w:type="gramEnd"/>
-      <w:r>
-        <w:rPr>
-          <w:bCs/>
-          <w:i/>
-          <w:sz w:val="20"/>
-          <w:szCs w:val="20"/>
-        </w:rPr>
-        <w:t xml:space="preserve"> una destreza se asigna con NA, significa que el alumno no asistió en la prueba</w:t>
+        <w:t>si una destreza se asigna con NA, significa que el alumno no asistió en la prueba</w:t>
       </w:r>
     </w:p>
     <w:p>
@@ -977,8 +848,6 @@
         </w:rPr>
         <w:tab/>
       </w:r>
-      <w:bookmarkStart w:id="0" w:name="_GoBack"/>
-      <w:bookmarkEnd w:id="0"/>
       <w:r>
         <w:rPr>
           <w:b/>
@@ -999,9 +868,22 @@
         <w:rPr>
           <w:b/>
           <w:bCs/>
-          <w:lang w:val="en-US"/>
-        </w:rPr>
-        <w:t>6</w:t>
+        </w:rPr>
+        <w:t>{{</w:t>
+      </w:r>
+      <w:r>
+        <w:rPr>
+          <w:b/>
+          <w:bCs/>
+        </w:rPr>
+        <w:t>LISTENING</w:t>
+      </w:r>
+      <w:r>
+        <w:rPr>
+          <w:b/>
+          <w:bCs/>
+        </w:rPr>
+        <w:t>}}</w:t>
       </w:r>
       <w:r>
         <w:rPr>
@@ -1099,7 +981,39 @@
           <w:bCs/>
           <w:lang w:val="en-US"/>
         </w:rPr>
-        <w:t xml:space="preserve"> 4</w:t>
+        <w:t xml:space="preserve"> </w:t>
+      </w:r>
+      <w:r>
+        <w:rPr>
+          <w:b/>
+          <w:bCs/>
+          <w:lang w:val="en-US"/>
+        </w:rPr>
+        <w:t>{{</w:t>
+      </w:r>
+      <w:r>
+        <w:rPr>
+          <w:b/>
+          <w:bCs/>
+          <w:lang w:val="en-US"/>
+        </w:rPr>
+        <w:t>READING_USE_LANGUAGE</w:t>
+      </w:r>
+      <w:r>
+        <w:rPr>
+          <w:b/>
+          <w:bCs/>
+          <w:lang w:val="en-US"/>
+        </w:rPr>
+        <w:t>}}</w:t>
+      </w:r>
+      <w:r>
+        <w:rPr>
+          <w:b/>
+          <w:bCs/>
+          <w:lang w:val="en-US"/>
+        </w:rPr>
+        <w:tab/>
       </w:r>
     </w:p>
     <w:p>
@@ -1115,14 +1029,12 @@
         <w:rPr>
           <w:b/>
           <w:bCs/>
-          <w:lang w:val="en-US"/>
-        </w:rPr>
-      </w:pPr>
-      <w:r>
-        <w:rPr>
-          <w:b/>
-          <w:bCs/>
-          <w:lang w:val="en-US"/>
+        </w:rPr>
+      </w:pPr>
+      <w:r>
+        <w:rPr>
+          <w:b/>
+          <w:bCs/>
         </w:rPr>
         <w:t>Writing</w:t>
       </w:r>
@@ -1130,7 +1042,6 @@
         <w:rPr>
           <w:b/>
           <w:bCs/>
-          <w:lang w:val="en-US"/>
         </w:rPr>
         <w:t xml:space="preserve">                </w:t>
       </w:r>
@@ -1138,42 +1049,64 @@
         <w:rPr>
           <w:b/>
           <w:bCs/>
-          <w:lang w:val="en-US"/>
-        </w:rPr>
-        <w:tab/>
-      </w:r>
-      <w:r>
-        <w:rPr>
-          <w:b/>
-          <w:bCs/>
-          <w:lang w:val="en-US"/>
-        </w:rPr>
-        <w:tab/>
-      </w:r>
-      <w:r>
-        <w:rPr>
-          <w:b/>
-          <w:bCs/>
-          <w:lang w:val="en-US"/>
-        </w:rPr>
-        <w:tab/>
-      </w:r>
-      <w:r>
-        <w:rPr>
-          <w:b/>
-          <w:bCs/>
-          <w:lang w:val="en-US"/>
-        </w:rPr>
-        <w:tab/>
+        </w:rPr>
+        <w:tab/>
+      </w:r>
+      <w:r>
+        <w:rPr>
+          <w:b/>
+          <w:bCs/>
+        </w:rPr>
+        <w:tab/>
+      </w:r>
+      <w:r>
+        <w:rPr>
+          <w:b/>
+          <w:bCs/>
+        </w:rPr>
+        <w:tab/>
+      </w:r>
+      <w:r>
+        <w:rPr>
+          <w:b/>
+          <w:bCs/>
+        </w:rPr>
+        <w:tab/>
+      </w:r>
+      <w:r>
+        <w:rPr>
+          <w:b/>
+          <w:bCs/>
+        </w:rPr>
         <w:t xml:space="preserve"> </w:t>
       </w:r>
       <w:r>
         <w:rPr>
           <w:b/>
           <w:bCs/>
-          <w:lang w:val="en-US"/>
-        </w:rPr>
-        <w:t>6,5</w:t>
+        </w:rPr>
+        <w:t>{{</w:t>
+      </w:r>
+      <w:r>
+        <w:rPr>
+          <w:b/>
+          <w:bCs/>
+        </w:rPr>
+        <w:t>WRITING</w:t>
+      </w:r>
+      <w:r>
+        <w:rPr>
+          <w:b/>
+          <w:bCs/>
+        </w:rPr>
+        <w:t>}}</w:t>
+      </w:r>
+      <w:r>
+        <w:rPr>
+          <w:b/>
+          <w:bCs/>
+        </w:rPr>
+        <w:tab/>
       </w:r>
     </w:p>
     <w:p>
@@ -1191,15 +1124,20 @@
           <w:bCs/>
         </w:rPr>
       </w:pPr>
-      <w:proofErr w:type="spellStart"/>
-      <w:r>
-        <w:rPr>
-          <w:b/>
-          <w:bCs/>
-        </w:rPr>
-        <w:t>Speaking</w:t>
-      </w:r>
-      <w:proofErr w:type="spellEnd"/>
+      <w:r>
+        <w:rPr>
+          <w:b/>
+          <w:bCs/>
+        </w:rPr>
+        <w:t xml:space="preserve">Speaking </w:t>
+      </w:r>
+      <w:r>
+        <w:rPr>
+          <w:b/>
+          <w:bCs/>
+        </w:rPr>
+        <w:tab/>
+      </w:r>
       <w:r>
         <w:rPr>
           <w:b/>
@@ -1219,6 +1157,21 @@
           <w:b/>
           <w:bCs/>
         </w:rPr>
+        <w:tab/>
+      </w:r>
+      <w:r>
+        <w:rPr>
+          <w:b/>
+          <w:bCs/>
+        </w:rPr>
+        <w:tab/>
+      </w:r>
+      <w:r>
+        <w:rPr>
+          <w:b/>
+          <w:bCs/>
+        </w:rPr>
+        <w:tab/>
         <w:t xml:space="preserve"> </w:t>
       </w:r>
       <w:r>
@@ -1226,43 +1179,29 @@
           <w:b/>
           <w:bCs/>
         </w:rPr>
-        <w:tab/>
-      </w:r>
-      <w:r>
-        <w:rPr>
-          <w:b/>
-          <w:bCs/>
-        </w:rPr>
-        <w:tab/>
-      </w:r>
-      <w:r>
-        <w:rPr>
-          <w:b/>
-          <w:bCs/>
-        </w:rPr>
-        <w:tab/>
-      </w:r>
-      <w:r>
-        <w:rPr>
-          <w:b/>
-          <w:bCs/>
-        </w:rPr>
-        <w:tab/>
-        <w:t xml:space="preserve"> </w:t>
-      </w:r>
-      <w:r>
-        <w:rPr>
-          <w:b/>
-          <w:bCs/>
-        </w:rPr>
-        <w:t>6,</w:t>
-      </w:r>
-      <w:r>
-        <w:rPr>
-          <w:b/>
-          <w:bCs/>
-        </w:rPr>
-        <w:t>7</w:t>
+        <w:t>{{</w:t>
+      </w:r>
+      <w:r>
+        <w:rPr>
+          <w:b/>
+          <w:bCs/>
+        </w:rPr>
+        <w:t>SPEAKING</w:t>
+      </w:r>
+      <w:r>
+        <w:rPr>
+          <w:b/>
+          <w:bCs/>
+        </w:rPr>
+        <w:t>}}</w:t>
+      </w:r>
+      <w:r>
+        <w:rPr>
+          <w:b/>
+          <w:bCs/>
+          <w:lang w:val="en-US"/>
+        </w:rPr>
+        <w:tab/>
       </w:r>
     </w:p>
     <w:p>
@@ -1342,14 +1281,29 @@
           <w:b/>
           <w:bCs/>
         </w:rPr>
-        <w:t>5</w:t>
-      </w:r>
-      <w:r>
-        <w:rPr>
-          <w:b/>
-          <w:bCs/>
-        </w:rPr>
-        <w:t>,8</w:t>
+        <w:t>{{</w:t>
+      </w:r>
+      <w:r>
+        <w:rPr>
+          <w:b/>
+          <w:bCs/>
+        </w:rPr>
+        <w:t>TOTAL</w:t>
+      </w:r>
+      <w:r>
+        <w:rPr>
+          <w:b/>
+          <w:bCs/>
+        </w:rPr>
+        <w:t>}}</w:t>
+      </w:r>
+      <w:r>
+        <w:rPr>
+          <w:b/>
+          <w:bCs/>
+          <w:lang w:val="en-US"/>
+        </w:rPr>
+        <w:tab/>
       </w:r>
       <w:r>
         <w:rPr>
@@ -1449,367 +1403,34 @@
       </w:pPr>
       <w:r>
         <w:rPr>
-          <w:rFonts w:ascii="Times New Roman" w:eastAsia="Times New Roman" w:hAnsi="Times New Roman" w:cs="Times New Roman"/>
-          <w:b/>
-          <w:sz w:val="24"/>
-          <w:szCs w:val="24"/>
-          <w:lang w:eastAsia="es-ES"/>
-        </w:rPr>
-        <w:t>Ainoa</w:t>
-      </w:r>
-      <w:r>
-        <w:rPr>
-          <w:rFonts w:ascii="Times New Roman" w:eastAsia="Times New Roman" w:hAnsi="Times New Roman" w:cs="Times New Roman"/>
-          <w:b/>
-          <w:sz w:val="24"/>
-          <w:szCs w:val="24"/>
-          <w:lang w:eastAsia="es-ES"/>
-        </w:rPr>
-        <w:t xml:space="preserve"> </w:t>
-      </w:r>
-      <w:r>
-        <w:rPr>
-          <w:rFonts w:ascii="Times New Roman" w:eastAsia="Times New Roman" w:hAnsi="Times New Roman" w:cs="Times New Roman"/>
-          <w:b/>
-          <w:sz w:val="24"/>
-          <w:szCs w:val="24"/>
-          <w:lang w:eastAsia="es-ES"/>
-        </w:rPr>
-        <w:t xml:space="preserve">es </w:t>
-      </w:r>
-      <w:r>
-        <w:rPr>
-          <w:rFonts w:ascii="Times New Roman" w:eastAsia="Times New Roman" w:hAnsi="Times New Roman" w:cs="Times New Roman"/>
-          <w:b/>
-          <w:sz w:val="24"/>
-          <w:szCs w:val="24"/>
-          <w:lang w:eastAsia="es-ES"/>
-        </w:rPr>
-        <w:t>una</w:t>
-      </w:r>
-      <w:r>
-        <w:rPr>
-          <w:rFonts w:ascii="Times New Roman" w:eastAsia="Times New Roman" w:hAnsi="Times New Roman" w:cs="Times New Roman"/>
-          <w:b/>
-          <w:sz w:val="24"/>
-          <w:szCs w:val="24"/>
-          <w:lang w:eastAsia="es-ES"/>
-        </w:rPr>
-        <w:t xml:space="preserve"> muy</w:t>
-      </w:r>
-      <w:r>
-        <w:rPr>
-          <w:rFonts w:ascii="Times New Roman" w:eastAsia="Times New Roman" w:hAnsi="Times New Roman" w:cs="Times New Roman"/>
-          <w:b/>
-          <w:sz w:val="24"/>
-          <w:szCs w:val="24"/>
-          <w:lang w:eastAsia="es-ES"/>
-        </w:rPr>
-        <w:t xml:space="preserve"> b</w:t>
-      </w:r>
-      <w:r>
-        <w:rPr>
-          <w:rFonts w:ascii="Times New Roman" w:eastAsia="Times New Roman" w:hAnsi="Times New Roman" w:cs="Times New Roman"/>
-          <w:b/>
-          <w:sz w:val="24"/>
-          <w:szCs w:val="24"/>
-          <w:lang w:eastAsia="es-ES"/>
-        </w:rPr>
-        <w:t xml:space="preserve">uena </w:t>
-      </w:r>
-      <w:r>
-        <w:rPr>
-          <w:rFonts w:ascii="Times New Roman" w:eastAsia="Times New Roman" w:hAnsi="Times New Roman" w:cs="Times New Roman"/>
-          <w:b/>
-          <w:sz w:val="24"/>
-          <w:szCs w:val="24"/>
-          <w:lang w:eastAsia="es-ES"/>
-        </w:rPr>
-        <w:t>estud</w:t>
-      </w:r>
-      <w:r>
-        <w:rPr>
-          <w:rFonts w:ascii="Times New Roman" w:eastAsia="Times New Roman" w:hAnsi="Times New Roman" w:cs="Times New Roman"/>
-          <w:b/>
-          <w:sz w:val="24"/>
-          <w:szCs w:val="24"/>
-          <w:lang w:eastAsia="es-ES"/>
-        </w:rPr>
-        <w:t xml:space="preserve">iante. </w:t>
-      </w:r>
-      <w:r>
-        <w:rPr>
-          <w:rFonts w:ascii="Times New Roman" w:eastAsia="Times New Roman" w:hAnsi="Times New Roman" w:cs="Times New Roman"/>
-          <w:b/>
-          <w:sz w:val="24"/>
-          <w:szCs w:val="24"/>
-          <w:lang w:eastAsia="es-ES"/>
-        </w:rPr>
-        <w:t>H</w:t>
-      </w:r>
-      <w:r>
-        <w:rPr>
-          <w:rFonts w:ascii="Times New Roman" w:eastAsia="Times New Roman" w:hAnsi="Times New Roman" w:cs="Times New Roman"/>
-          <w:b/>
-          <w:sz w:val="24"/>
-          <w:szCs w:val="24"/>
-          <w:lang w:eastAsia="es-ES"/>
-        </w:rPr>
-        <w:t>ace todos los deberes,</w:t>
-      </w:r>
-      <w:r>
-        <w:rPr>
-          <w:rFonts w:ascii="Times New Roman" w:eastAsia="Times New Roman" w:hAnsi="Times New Roman" w:cs="Times New Roman"/>
-          <w:b/>
-          <w:sz w:val="24"/>
-          <w:szCs w:val="24"/>
-          <w:lang w:eastAsia="es-ES"/>
-        </w:rPr>
-        <w:t xml:space="preserve"> </w:t>
-      </w:r>
-      <w:r>
-        <w:rPr>
-          <w:rFonts w:ascii="Times New Roman" w:eastAsia="Times New Roman" w:hAnsi="Times New Roman" w:cs="Times New Roman"/>
-          <w:b/>
-          <w:sz w:val="24"/>
-          <w:szCs w:val="24"/>
-          <w:lang w:eastAsia="es-ES"/>
-        </w:rPr>
-        <w:t>nunca falta</w:t>
-      </w:r>
-      <w:r>
-        <w:rPr>
-          <w:rFonts w:ascii="Times New Roman" w:eastAsia="Times New Roman" w:hAnsi="Times New Roman" w:cs="Times New Roman"/>
-          <w:b/>
-          <w:sz w:val="24"/>
-          <w:szCs w:val="24"/>
-          <w:lang w:eastAsia="es-ES"/>
-        </w:rPr>
-        <w:t xml:space="preserve"> en clase </w:t>
-      </w:r>
-      <w:r>
-        <w:rPr>
-          <w:rFonts w:ascii="Times New Roman" w:eastAsia="Times New Roman" w:hAnsi="Times New Roman" w:cs="Times New Roman"/>
-          <w:b/>
-          <w:sz w:val="24"/>
-          <w:szCs w:val="24"/>
-          <w:lang w:eastAsia="es-ES"/>
-        </w:rPr>
-        <w:t xml:space="preserve">y tiene el </w:t>
-      </w:r>
-      <w:r>
-        <w:rPr>
-          <w:rFonts w:ascii="Times New Roman" w:eastAsia="Times New Roman" w:hAnsi="Times New Roman" w:cs="Times New Roman"/>
-          <w:b/>
-          <w:sz w:val="24"/>
-          <w:szCs w:val="24"/>
-          <w:lang w:eastAsia="es-ES"/>
-        </w:rPr>
-        <w:t>comportamient</w:t>
-      </w:r>
-      <w:r>
-        <w:rPr>
-          <w:rFonts w:ascii="Times New Roman" w:eastAsia="Times New Roman" w:hAnsi="Times New Roman" w:cs="Times New Roman"/>
-          <w:b/>
-          <w:sz w:val="24"/>
-          <w:szCs w:val="24"/>
-          <w:lang w:eastAsia="es-ES"/>
-        </w:rPr>
-        <w:t>o ejemplar.</w:t>
-      </w:r>
-      <w:r>
-        <w:rPr>
-          <w:rFonts w:ascii="Times New Roman" w:eastAsia="Times New Roman" w:hAnsi="Times New Roman" w:cs="Times New Roman"/>
-          <w:b/>
-          <w:sz w:val="24"/>
-          <w:szCs w:val="24"/>
-          <w:lang w:eastAsia="es-ES"/>
-        </w:rPr>
-        <w:t xml:space="preserve"> </w:t>
-      </w:r>
-      <w:r>
-        <w:rPr>
-          <w:rFonts w:ascii="Times New Roman" w:eastAsia="Times New Roman" w:hAnsi="Times New Roman" w:cs="Times New Roman"/>
-          <w:b/>
-          <w:sz w:val="24"/>
-          <w:szCs w:val="24"/>
-          <w:lang w:eastAsia="es-ES"/>
-        </w:rPr>
-        <w:t>M</w:t>
-      </w:r>
-      <w:r>
-        <w:rPr>
-          <w:rFonts w:ascii="Times New Roman" w:eastAsia="Times New Roman" w:hAnsi="Times New Roman" w:cs="Times New Roman"/>
-          <w:b/>
-          <w:sz w:val="24"/>
-          <w:szCs w:val="24"/>
-          <w:lang w:eastAsia="es-ES"/>
-        </w:rPr>
-        <w:t xml:space="preserve">uestra </w:t>
-      </w:r>
-      <w:r>
-        <w:rPr>
-          <w:rFonts w:ascii="Times New Roman" w:eastAsia="Times New Roman" w:hAnsi="Times New Roman" w:cs="Times New Roman"/>
-          <w:b/>
-          <w:sz w:val="24"/>
-          <w:szCs w:val="24"/>
-          <w:lang w:eastAsia="es-ES"/>
-        </w:rPr>
-        <w:t>interé</w:t>
-      </w:r>
-      <w:r>
-        <w:rPr>
-          <w:rFonts w:ascii="Times New Roman" w:eastAsia="Times New Roman" w:hAnsi="Times New Roman" w:cs="Times New Roman"/>
-          <w:b/>
-          <w:sz w:val="24"/>
-          <w:szCs w:val="24"/>
-          <w:lang w:eastAsia="es-ES"/>
-        </w:rPr>
-        <w:t>s en</w:t>
-      </w:r>
-      <w:r>
-        <w:rPr>
-          <w:rFonts w:ascii="Times New Roman" w:eastAsia="Times New Roman" w:hAnsi="Times New Roman" w:cs="Times New Roman"/>
-          <w:b/>
-          <w:sz w:val="24"/>
-          <w:szCs w:val="24"/>
-          <w:lang w:eastAsia="es-ES"/>
-        </w:rPr>
-        <w:t xml:space="preserve"> clase. </w:t>
-      </w:r>
-      <w:r>
-        <w:rPr>
-          <w:rFonts w:ascii="Times New Roman" w:eastAsia="Times New Roman" w:hAnsi="Times New Roman" w:cs="Times New Roman"/>
-          <w:b/>
-          <w:sz w:val="24"/>
-          <w:szCs w:val="24"/>
-          <w:lang w:eastAsia="es-ES"/>
-        </w:rPr>
-        <w:t xml:space="preserve">Aún le faltan los conocimientos gramaticales y de vocabulario para poder presentarse al examen oficial del </w:t>
-      </w:r>
-      <w:proofErr w:type="spellStart"/>
-      <w:r>
-        <w:rPr>
-          <w:rFonts w:ascii="Times New Roman" w:eastAsia="Times New Roman" w:hAnsi="Times New Roman" w:cs="Times New Roman"/>
-          <w:b/>
-          <w:sz w:val="24"/>
-          <w:szCs w:val="24"/>
-          <w:lang w:eastAsia="es-ES"/>
-        </w:rPr>
-        <w:t>First</w:t>
-      </w:r>
-      <w:proofErr w:type="spellEnd"/>
-      <w:r>
-        <w:rPr>
-          <w:rFonts w:ascii="Times New Roman" w:eastAsia="Times New Roman" w:hAnsi="Times New Roman" w:cs="Times New Roman"/>
-          <w:b/>
-          <w:sz w:val="24"/>
-          <w:szCs w:val="24"/>
-          <w:lang w:eastAsia="es-ES"/>
-        </w:rPr>
-        <w:t xml:space="preserve"> </w:t>
-      </w:r>
-      <w:proofErr w:type="spellStart"/>
-      <w:r>
-        <w:rPr>
-          <w:rFonts w:ascii="Times New Roman" w:eastAsia="Times New Roman" w:hAnsi="Times New Roman" w:cs="Times New Roman"/>
-          <w:b/>
-          <w:sz w:val="24"/>
-          <w:szCs w:val="24"/>
-          <w:lang w:eastAsia="es-ES"/>
-        </w:rPr>
-        <w:t>Certificate</w:t>
-      </w:r>
-      <w:proofErr w:type="spellEnd"/>
-      <w:r>
-        <w:rPr>
-          <w:rFonts w:ascii="Times New Roman" w:eastAsia="Times New Roman" w:hAnsi="Times New Roman" w:cs="Times New Roman"/>
-          <w:b/>
-          <w:sz w:val="24"/>
-          <w:szCs w:val="24"/>
-          <w:lang w:eastAsia="es-ES"/>
-        </w:rPr>
-        <w:t>, pero que siga aprendiendo en el mismo ritmo y seguramente lo conseguirá</w:t>
-      </w:r>
-      <w:r>
-        <w:rPr>
-          <w:rFonts w:ascii="Times New Roman" w:eastAsia="Times New Roman" w:hAnsi="Times New Roman" w:cs="Times New Roman"/>
-          <w:b/>
-          <w:sz w:val="24"/>
-          <w:szCs w:val="24"/>
-          <w:lang w:eastAsia="es-ES"/>
-        </w:rPr>
-        <w:t>. R</w:t>
-      </w:r>
-      <w:r>
-        <w:rPr>
-          <w:rFonts w:ascii="Times New Roman" w:eastAsia="Times New Roman" w:hAnsi="Times New Roman" w:cs="Times New Roman"/>
-          <w:b/>
-          <w:sz w:val="24"/>
-          <w:szCs w:val="24"/>
-          <w:lang w:eastAsia="es-ES"/>
-        </w:rPr>
-        <w:t>ec</w:t>
-      </w:r>
-      <w:r>
-        <w:rPr>
-          <w:rFonts w:ascii="Times New Roman" w:eastAsia="Times New Roman" w:hAnsi="Times New Roman" w:cs="Times New Roman"/>
-          <w:b/>
-          <w:sz w:val="24"/>
-          <w:szCs w:val="24"/>
-          <w:lang w:eastAsia="es-ES"/>
-        </w:rPr>
-        <w:t xml:space="preserve">omiendo que </w:t>
-      </w:r>
-      <w:r>
-        <w:rPr>
-          <w:rFonts w:ascii="Times New Roman" w:eastAsia="Times New Roman" w:hAnsi="Times New Roman" w:cs="Times New Roman"/>
-          <w:b/>
-          <w:sz w:val="24"/>
-          <w:szCs w:val="24"/>
-          <w:lang w:eastAsia="es-ES"/>
-        </w:rPr>
-        <w:t xml:space="preserve">lea </w:t>
-      </w:r>
-      <w:r>
-        <w:rPr>
-          <w:rFonts w:ascii="Times New Roman" w:eastAsia="Times New Roman" w:hAnsi="Times New Roman" w:cs="Times New Roman"/>
-          <w:b/>
-          <w:sz w:val="24"/>
-          <w:szCs w:val="24"/>
-          <w:lang w:eastAsia="es-ES"/>
-        </w:rPr>
-        <w:t xml:space="preserve">más </w:t>
-      </w:r>
-      <w:r>
-        <w:rPr>
-          <w:rFonts w:ascii="Times New Roman" w:eastAsia="Times New Roman" w:hAnsi="Times New Roman" w:cs="Times New Roman"/>
-          <w:b/>
-          <w:sz w:val="24"/>
-          <w:szCs w:val="24"/>
-          <w:lang w:eastAsia="es-ES"/>
-        </w:rPr>
-        <w:t>en inglés</w:t>
-      </w:r>
-      <w:r>
-        <w:rPr>
-          <w:rFonts w:ascii="Times New Roman" w:eastAsia="Times New Roman" w:hAnsi="Times New Roman" w:cs="Times New Roman"/>
-          <w:b/>
-          <w:sz w:val="24"/>
-          <w:szCs w:val="24"/>
-          <w:lang w:eastAsia="es-ES"/>
-        </w:rPr>
-        <w:t xml:space="preserve"> y ve películas, programas, etc. en original</w:t>
-      </w:r>
-      <w:r>
-        <w:rPr>
-          <w:rFonts w:ascii="Times New Roman" w:eastAsia="Times New Roman" w:hAnsi="Times New Roman" w:cs="Times New Roman"/>
-          <w:b/>
-          <w:sz w:val="24"/>
-          <w:szCs w:val="24"/>
-          <w:lang w:eastAsia="es-ES"/>
-        </w:rPr>
-        <w:t>.</w:t>
+          <w:b/>
+          <w:bCs/>
+        </w:rPr>
+        <w:t>{{</w:t>
+      </w:r>
+      <w:r>
+        <w:rPr>
+          <w:b/>
+          <w:bCs/>
+        </w:rPr>
+        <w:t>COMENTARIO</w:t>
+      </w:r>
+      <w:bookmarkStart w:id="0" w:name="_GoBack"/>
+      <w:bookmarkEnd w:id="0"/>
+      <w:r>
+        <w:rPr>
+          <w:b/>
+          <w:bCs/>
+        </w:rPr>
+        <w:t>}}</w:t>
+      </w:r>
+      <w:r>
+        <w:rPr>
+          <w:b/>
+          <w:bCs/>
+          <w:lang w:val="en-US"/>
+        </w:rPr>
+        <w:tab/>
       </w:r>
     </w:p>
     <w:p>
@@ -2140,23 +1761,12 @@
       </w:rPr>
       <w:tab/>
     </w:r>
-    <w:proofErr w:type="spellStart"/>
-    <w:proofErr w:type="gramStart"/>
     <w:r>
       <w:rPr>
         <w:rFonts w:ascii="Times New Roman" w:hAnsi="Times New Roman" w:cs="Times New Roman"/>
         <w:lang w:val="es-ES"/>
       </w:rPr>
-      <w:t>l’Hospitalet</w:t>
-    </w:r>
-    <w:proofErr w:type="spellEnd"/>
-    <w:proofErr w:type="gramEnd"/>
-    <w:r>
-      <w:rPr>
-        <w:rFonts w:ascii="Times New Roman" w:hAnsi="Times New Roman" w:cs="Times New Roman"/>
-        <w:lang w:val="es-ES"/>
-      </w:rPr>
-      <w:t xml:space="preserve"> de Llobregat, Barcelona</w:t>
+      <w:t>l’Hospitalet de Llobregat, Barcelona</w:t>
     </w:r>
   </w:p>
   <w:p>
@@ -2167,7 +1777,7 @@
       </w:tabs>
       <w:rPr>
         <w:rFonts w:ascii="Times New Roman" w:hAnsi="Times New Roman" w:cs="Times New Roman"/>
-        <w:lang w:val="es-ES"/>
+        <w:lang w:val="de-DE"/>
       </w:rPr>
     </w:pPr>
     <w:r>
@@ -2193,16 +1803,9 @@
     <w:r>
       <w:rPr>
         <w:rFonts w:ascii="Times New Roman" w:hAnsi="Times New Roman" w:cs="Times New Roman"/>
-        <w:lang w:val="en-US"/>
-      </w:rPr>
-      <w:t>Tel</w:t>
-    </w:r>
-    <w:r>
-      <w:rPr>
-        <w:rFonts w:ascii="Times New Roman" w:hAnsi="Times New Roman" w:cs="Times New Roman"/>
-        <w:lang w:val="es-ES"/>
-      </w:rPr>
-      <w:t>: 673344946, 640743210</w:t>
+        <w:lang w:val="de-DE"/>
+      </w:rPr>
+      <w:t>Tel: 673344946, 640743210</w:t>
     </w:r>
   </w:p>
   <w:p>
@@ -2213,20 +1816,20 @@
       </w:tabs>
       <w:rPr>
         <w:rFonts w:ascii="Times New Roman" w:hAnsi="Times New Roman" w:cs="Times New Roman"/>
-        <w:lang w:val="es-ES"/>
+        <w:lang w:val="de-DE"/>
       </w:rPr>
     </w:pPr>
     <w:r>
       <w:rPr>
         <w:rFonts w:ascii="Times New Roman" w:hAnsi="Times New Roman" w:cs="Times New Roman"/>
-        <w:lang w:val="es-ES"/>
+        <w:lang w:val="de-DE"/>
       </w:rPr>
       <w:tab/>
     </w:r>
     <w:r>
       <w:rPr>
         <w:rFonts w:ascii="Times New Roman" w:hAnsi="Times New Roman" w:cs="Times New Roman"/>
-        <w:lang w:val="es-ES"/>
+        <w:lang w:val="de-DE"/>
       </w:rPr>
       <w:tab/>
       <w:t>futur.idiomes@hotmail.com</w:t>
@@ -2240,7 +1843,7 @@
       </w:tabs>
       <w:rPr>
         <w:rFonts w:ascii="Times New Roman" w:hAnsi="Times New Roman" w:cs="Times New Roman"/>
-        <w:lang w:val="es-ES"/>
+        <w:lang w:val="de-DE"/>
       </w:rPr>
     </w:pPr>
     <w:r>
@@ -2248,7 +1851,7 @@
         <w:rFonts w:ascii="Times New Roman" w:hAnsi="Times New Roman" w:cs="Times New Roman"/>
         <w:b/>
         <w:color w:val="FF0000"/>
-        <w:lang w:val="es-ES"/>
+        <w:lang w:val="de-DE"/>
       </w:rPr>
       <w:tab/>
     </w:r>
@@ -2257,21 +1860,21 @@
         <w:rFonts w:ascii="Times New Roman" w:hAnsi="Times New Roman" w:cs="Times New Roman"/>
         <w:b/>
         <w:color w:val="FF0000"/>
-        <w:lang w:val="es-ES"/>
+        <w:lang w:val="de-DE"/>
       </w:rPr>
       <w:tab/>
     </w:r>
     <w:r>
       <w:rPr>
         <w:rFonts w:ascii="Times New Roman" w:hAnsi="Times New Roman" w:cs="Times New Roman"/>
-        <w:lang w:val="es-ES"/>
+        <w:lang w:val="de-DE"/>
       </w:rPr>
       <w:t xml:space="preserve">www.futuridiomes.com </w:t>
     </w:r>
     <w:r>
       <w:rPr>
         <w:rFonts w:ascii="Times New Roman" w:hAnsi="Times New Roman" w:cs="Times New Roman"/>
-        <w:lang w:val="es-ES"/>
+        <w:lang w:val="de-DE"/>
       </w:rPr>
       <w:tab/>
     </w:r>

</xml_diff>

<commit_message>
add tooltips to exam marks inputs
</commit_message>
<xml_diff>
--- a/3 GERO - Create GUI - copia/Report_Generator/model.docx
+++ b/3 GERO - Create GUI - copia/Report_Generator/model.docx
@@ -49,6 +49,7 @@
           <w:b/>
           <w:sz w:val="40"/>
           <w:szCs w:val="40"/>
+          <w:lang w:val="en-US"/>
         </w:rPr>
       </w:pPr>
       <w:r>
@@ -56,89 +57,57 @@
           <w:b/>
           <w:sz w:val="40"/>
           <w:szCs w:val="40"/>
-        </w:rPr>
-        <w:t xml:space="preserve">English </w:t>
-      </w:r>
-      <w:proofErr w:type="spellStart"/>
+          <w:lang w:val="en-US"/>
+        </w:rPr>
+        <w:t>English Language Report C</w:t>
+      </w:r>
       <w:r>
         <w:rPr>
           <w:b/>
           <w:sz w:val="40"/>
           <w:szCs w:val="40"/>
-        </w:rPr>
-        <w:t>Language</w:t>
-      </w:r>
-      <w:proofErr w:type="spellEnd"/>
-      <w:r>
-        <w:rPr>
-          <w:b/>
-          <w:sz w:val="40"/>
-          <w:szCs w:val="40"/>
-        </w:rPr>
-        <w:t xml:space="preserve"> </w:t>
-      </w:r>
-      <w:proofErr w:type="spellStart"/>
-      <w:r>
-        <w:rPr>
-          <w:b/>
-          <w:sz w:val="40"/>
-          <w:szCs w:val="40"/>
-        </w:rPr>
-        <w:t>Report</w:t>
-      </w:r>
-      <w:proofErr w:type="spellEnd"/>
-      <w:r>
-        <w:rPr>
-          <w:b/>
-          <w:sz w:val="40"/>
-          <w:szCs w:val="40"/>
-        </w:rPr>
-        <w:t xml:space="preserve"> </w:t>
-      </w:r>
-      <w:proofErr w:type="spellStart"/>
-      <w:r>
-        <w:rPr>
-          <w:b/>
-          <w:sz w:val="40"/>
-          <w:szCs w:val="40"/>
-        </w:rPr>
-        <w:t>C</w:t>
-      </w:r>
-      <w:r>
-        <w:rPr>
-          <w:b/>
-          <w:sz w:val="40"/>
-          <w:szCs w:val="40"/>
+          <w:lang w:val="en-US"/>
         </w:rPr>
         <w:t>ard</w:t>
       </w:r>
-      <w:proofErr w:type="spellEnd"/>
     </w:p>
     <w:p>
       <w:pPr>
         <w:rPr>
           <w:b/>
-        </w:rPr>
-      </w:pPr>
-      <w:r>
-        <w:rPr>
-          <w:b/>
+          <w:lang w:val="en-US"/>
+        </w:rPr>
+      </w:pPr>
+      <w:r>
+        <w:rPr>
+          <w:b/>
+          <w:lang w:val="en-US"/>
         </w:rPr>
         <w:t>Alumno:</w:t>
       </w:r>
       <w:r>
         <w:rPr>
           <w:b/>
-        </w:rPr>
-        <w:tab/>
-      </w:r>
-      <w:r>
+          <w:lang w:val="en-US"/>
+        </w:rPr>
+        <w:tab/>
+      </w:r>
+      <w:r>
+        <w:rPr>
+          <w:lang w:val="en-US"/>
+        </w:rPr>
         <w:t>{{</w:t>
       </w:r>
       <w:r>
+        <w:rPr>
+          <w:lang w:val="en-US"/>
+        </w:rPr>
         <w:t>STUDENT</w:t>
       </w:r>
       <w:r>
+        <w:rPr>
+          <w:lang w:val="en-US"/>
+        </w:rPr>
         <w:t>}}</w:t>
       </w:r>
     </w:p>
@@ -146,33 +115,46 @@
       <w:pPr>
         <w:rPr>
           <w:b/>
-        </w:rPr>
-      </w:pPr>
-      <w:r>
-        <w:rPr>
-          <w:b/>
+          <w:lang w:val="en-US"/>
+        </w:rPr>
+      </w:pPr>
+      <w:r>
+        <w:rPr>
+          <w:b/>
+          <w:lang w:val="en-US"/>
         </w:rPr>
         <w:t>Nivel:</w:t>
       </w:r>
       <w:r>
         <w:rPr>
           <w:b/>
-        </w:rPr>
-        <w:tab/>
-      </w:r>
-      <w:r>
-        <w:rPr>
-          <w:b/>
-        </w:rPr>
-        <w:tab/>
-      </w:r>
-      <w:r>
+          <w:lang w:val="en-US"/>
+        </w:rPr>
+        <w:tab/>
+      </w:r>
+      <w:r>
+        <w:rPr>
+          <w:b/>
+          <w:lang w:val="en-US"/>
+        </w:rPr>
+        <w:tab/>
+      </w:r>
+      <w:r>
+        <w:rPr>
+          <w:lang w:val="en-US"/>
+        </w:rPr>
         <w:t>{{</w:t>
       </w:r>
       <w:r>
+        <w:rPr>
+          <w:lang w:val="en-US"/>
+        </w:rPr>
         <w:t>LEVEL</w:t>
       </w:r>
       <w:r>
+        <w:rPr>
+          <w:lang w:val="en-US"/>
+        </w:rPr>
         <w:t>}}</w:t>
       </w:r>
     </w:p>
@@ -180,27 +162,39 @@
       <w:pPr>
         <w:rPr>
           <w:b/>
-        </w:rPr>
-      </w:pPr>
-      <w:r>
-        <w:rPr>
-          <w:b/>
+          <w:lang w:val="en-US"/>
+        </w:rPr>
+      </w:pPr>
+      <w:r>
+        <w:rPr>
+          <w:b/>
+          <w:lang w:val="en-US"/>
         </w:rPr>
         <w:t xml:space="preserve">Profesor: </w:t>
       </w:r>
       <w:r>
         <w:rPr>
           <w:b/>
-        </w:rPr>
-        <w:tab/>
-      </w:r>
-      <w:r>
+          <w:lang w:val="en-US"/>
+        </w:rPr>
+        <w:tab/>
+      </w:r>
+      <w:r>
+        <w:rPr>
+          <w:lang w:val="en-US"/>
+        </w:rPr>
         <w:t>{{</w:t>
       </w:r>
       <w:r>
+        <w:rPr>
+          <w:lang w:val="en-US"/>
+        </w:rPr>
         <w:t>TEACHER</w:t>
       </w:r>
       <w:r>
+        <w:rPr>
+          <w:lang w:val="en-US"/>
+        </w:rPr>
         <w:t>}}</w:t>
       </w:r>
     </w:p>
@@ -208,27 +202,39 @@
       <w:pPr>
         <w:rPr>
           <w:b/>
-        </w:rPr>
-      </w:pPr>
-      <w:r>
-        <w:rPr>
-          <w:b/>
+          <w:lang w:val="en-US"/>
+        </w:rPr>
+      </w:pPr>
+      <w:r>
+        <w:rPr>
+          <w:b/>
+          <w:lang w:val="en-US"/>
         </w:rPr>
         <w:t xml:space="preserve">Periodo: </w:t>
       </w:r>
       <w:r>
         <w:rPr>
           <w:b/>
-        </w:rPr>
-        <w:tab/>
-      </w:r>
-      <w:r>
+          <w:lang w:val="en-US"/>
+        </w:rPr>
+        <w:tab/>
+      </w:r>
+      <w:r>
+        <w:rPr>
+          <w:lang w:val="en-US"/>
+        </w:rPr>
         <w:t>{{</w:t>
       </w:r>
       <w:r>
+        <w:rPr>
+          <w:lang w:val="en-US"/>
+        </w:rPr>
         <w:t>PERIOD</w:t>
       </w:r>
       <w:r>
+        <w:rPr>
+          <w:lang w:val="en-US"/>
+        </w:rPr>
         <w:t>}}</w:t>
       </w:r>
     </w:p>
@@ -377,7 +383,6 @@
         </w:rPr>
         <w:t xml:space="preserve"> de material </w:t>
       </w:r>
-      <w:bookmarkStart w:id="0" w:name="_GoBack"/>
       <w:r>
         <w:rPr>
           <w:b/>
@@ -404,7 +409,6 @@
         </w:rPr>
         <w:t xml:space="preserve"> </w:t>
       </w:r>
-      <w:bookmarkEnd w:id="0"/>
       <w:r>
         <w:rPr>
           <w:bCs/>
@@ -1241,12 +1245,15 @@
         <w:tab/>
         <w:t xml:space="preserve"> </w:t>
       </w:r>
-      <w:r>
-        <w:rPr>
+      <w:bookmarkStart w:id="0" w:name="_GoBack"/>
+      <w:r>
+        <w:rPr>
+          <w:b/>
           <w:bCs/>
         </w:rPr>
         <w:t>{{TOTAL}}</w:t>
       </w:r>
+      <w:bookmarkEnd w:id="0"/>
       <w:r>
         <w:rPr>
           <w:b/>

</xml_diff>